<commit_message>
Member functions and privacy, and "this" pointer.
</commit_message>
<xml_diff>
--- a/06-May30/Quiz3SCC.docx
+++ b/06-May30/Quiz3SCC.docx
@@ -12,50 +12,87 @@
         <w:rPr>
           <w:lang w:val="en-CA"/>
         </w:rPr>
+        <w:t>Print Full Name:</w:t>
+      </w:r>
+      <w:r>
+        <w:rPr>
+          <w:lang w:val="en-CA"/>
+        </w:rPr>
+        <w:t xml:space="preserve">                      </w:t>
+      </w:r>
+      <w:r>
+        <w:rPr>
+          <w:lang w:val="en-CA"/>
+        </w:rPr>
+        <w:t xml:space="preserve">                          </w:t>
+      </w:r>
+      <w:r>
+        <w:rPr>
+          <w:lang w:val="en-CA"/>
+        </w:rPr>
+        <w:t xml:space="preserve"> </w:t>
+      </w:r>
+      <w:r>
+        <w:rPr>
+          <w:lang w:val="en-CA"/>
+        </w:rPr>
+        <w:t xml:space="preserve">            </w:t>
+      </w:r>
+      <w:r>
+        <w:rPr>
+          <w:lang w:val="en-CA"/>
+        </w:rPr>
+        <w:tab/>
+      </w:r>
+      <w:r>
+        <w:rPr>
+          <w:lang w:val="en-CA"/>
+        </w:rPr>
+        <w:tab/>
+      </w:r>
+      <w:r>
+        <w:rPr>
+          <w:lang w:val="en-CA"/>
+        </w:rPr>
+        <w:tab/>
+      </w:r>
+      <w:r>
+        <w:rPr>
+          <w:lang w:val="en-CA"/>
+        </w:rPr>
+        <w:tab/>
+      </w:r>
+      <w:r>
+        <w:rPr>
+          <w:b/>
+          <w:sz w:val="24"/>
+          <w:lang w:val="en-CA"/>
+        </w:rPr>
         <w:t>OOP244</w:t>
       </w:r>
       <w:r>
         <w:rPr>
+          <w:b/>
+          <w:sz w:val="24"/>
           <w:lang w:val="en-CA"/>
         </w:rPr>
         <w:t>SCC</w:t>
       </w:r>
       <w:r>
         <w:rPr>
+          <w:b/>
+          <w:sz w:val="24"/>
           <w:lang w:val="en-CA"/>
         </w:rPr>
         <w:t xml:space="preserve"> Quiz </w:t>
       </w:r>
       <w:r>
         <w:rPr>
+          <w:b/>
+          <w:sz w:val="24"/>
           <w:lang w:val="en-CA"/>
         </w:rPr>
         <w:t>3</w:t>
-      </w:r>
-      <w:r>
-        <w:rPr>
-          <w:lang w:val="en-CA"/>
-        </w:rPr>
-        <w:t>:</w:t>
-      </w:r>
-    </w:p>
-    <w:p>
-      <w:pPr>
-        <w:rPr>
-          <w:lang w:val="en-CA"/>
-        </w:rPr>
-      </w:pPr>
-      <w:r>
-        <w:rPr>
-          <w:lang w:val="en-CA"/>
-        </w:rPr>
-        <w:t xml:space="preserve">Print </w:t>
-      </w:r>
-      <w:r>
-        <w:rPr>
-          <w:lang w:val="en-CA"/>
-        </w:rPr>
-        <w:t xml:space="preserve">Full Name:                                                  </w:t>
       </w:r>
       <w:r>
         <w:rPr>
@@ -99,24 +136,6 @@
           <w:lang w:val="en-CA"/>
         </w:rPr>
         <w:t>Student number:</w:t>
-      </w:r>
-    </w:p>
-    <w:p>
-      <w:pPr>
-        <w:pStyle w:val="ListParagraph"/>
-        <w:numPr>
-          <w:ilvl w:val="0"/>
-          <w:numId w:val="2"/>
-        </w:numPr>
-        <w:rPr>
-          <w:lang w:val="en-CA"/>
-        </w:rPr>
-      </w:pPr>
-      <w:r>
-        <w:rPr>
-          <w:lang w:val="en-CA"/>
-        </w:rPr>
-        <w:t>Name the three types of methods in a class:</w:t>
       </w:r>
     </w:p>
     <w:p>
@@ -202,64 +221,6 @@
           <w:szCs w:val="19"/>
         </w:rPr>
       </w:pPr>
-      <w:r>
-        <w:rPr>
-          <w:rFonts w:ascii="Consolas" w:hAnsi="Consolas" w:cs="Consolas"/>
-          <w:color w:val="000000"/>
-          <w:sz w:val="19"/>
-          <w:szCs w:val="19"/>
-        </w:rPr>
-        <w:t xml:space="preserve">   </w:t>
-      </w:r>
-      <w:proofErr w:type="spellStart"/>
-      <w:r>
-        <w:rPr>
-          <w:rFonts w:ascii="Consolas" w:hAnsi="Consolas" w:cs="Consolas"/>
-          <w:color w:val="0000FF"/>
-          <w:sz w:val="19"/>
-          <w:szCs w:val="19"/>
-        </w:rPr>
-        <w:t>int</w:t>
-      </w:r>
-      <w:proofErr w:type="spellEnd"/>
-      <w:r>
-        <w:rPr>
-          <w:rFonts w:ascii="Consolas" w:hAnsi="Consolas" w:cs="Consolas"/>
-          <w:color w:val="000000"/>
-          <w:sz w:val="19"/>
-          <w:szCs w:val="19"/>
-        </w:rPr>
-        <w:t xml:space="preserve"> </w:t>
-      </w:r>
-      <w:proofErr w:type="spellStart"/>
-      <w:r>
-        <w:rPr>
-          <w:rFonts w:ascii="Consolas" w:hAnsi="Consolas" w:cs="Consolas"/>
-          <w:color w:val="000000"/>
-          <w:sz w:val="19"/>
-          <w:szCs w:val="19"/>
-        </w:rPr>
-        <w:t>m_hei</w:t>
-      </w:r>
-      <w:r>
-        <w:rPr>
-          <w:rFonts w:ascii="Consolas" w:hAnsi="Consolas" w:cs="Consolas"/>
-          <w:color w:val="000000"/>
-          <w:sz w:val="19"/>
-          <w:szCs w:val="19"/>
-        </w:rPr>
-        <w:t>ght</w:t>
-      </w:r>
-      <w:proofErr w:type="spellEnd"/>
-      <w:r>
-        <w:rPr>
-          <w:rFonts w:ascii="Consolas" w:hAnsi="Consolas" w:cs="Consolas"/>
-          <w:color w:val="000000"/>
-          <w:sz w:val="19"/>
-          <w:szCs w:val="19"/>
-        </w:rPr>
-        <w:t>;</w:t>
-      </w:r>
     </w:p>
     <w:p>
       <w:pPr>
@@ -312,7 +273,16 @@
           <w:sz w:val="19"/>
           <w:szCs w:val="19"/>
         </w:rPr>
-        <w:t>m_width</w:t>
+        <w:t>m_hei</w:t>
+      </w:r>
+      <w:r>
+        <w:rPr>
+          <w:rFonts w:ascii="Consolas" w:hAnsi="Consolas" w:cs="Consolas"/>
+          <w:color w:val="000000"/>
+          <w:sz w:val="19"/>
+          <w:szCs w:val="19"/>
+        </w:rPr>
+        <w:t>ght</w:t>
       </w:r>
       <w:proofErr w:type="spellEnd"/>
       <w:r>
@@ -339,6 +309,55 @@
           <w:szCs w:val="19"/>
         </w:rPr>
       </w:pPr>
+      <w:r>
+        <w:rPr>
+          <w:rFonts w:ascii="Consolas" w:hAnsi="Consolas" w:cs="Consolas"/>
+          <w:color w:val="000000"/>
+          <w:sz w:val="19"/>
+          <w:szCs w:val="19"/>
+        </w:rPr>
+        <w:t xml:space="preserve">   </w:t>
+      </w:r>
+      <w:proofErr w:type="spellStart"/>
+      <w:r>
+        <w:rPr>
+          <w:rFonts w:ascii="Consolas" w:hAnsi="Consolas" w:cs="Consolas"/>
+          <w:color w:val="0000FF"/>
+          <w:sz w:val="19"/>
+          <w:szCs w:val="19"/>
+        </w:rPr>
+        <w:t>int</w:t>
+      </w:r>
+      <w:proofErr w:type="spellEnd"/>
+      <w:r>
+        <w:rPr>
+          <w:rFonts w:ascii="Consolas" w:hAnsi="Consolas" w:cs="Consolas"/>
+          <w:color w:val="000000"/>
+          <w:sz w:val="19"/>
+          <w:szCs w:val="19"/>
+        </w:rPr>
+        <w:t xml:space="preserve"> </w:t>
+      </w:r>
+      <w:proofErr w:type="spellStart"/>
+      <w:r>
+        <w:rPr>
+          <w:rFonts w:ascii="Consolas" w:hAnsi="Consolas" w:cs="Consolas"/>
+          <w:color w:val="000000"/>
+          <w:sz w:val="19"/>
+          <w:szCs w:val="19"/>
+        </w:rPr>
+        <w:t>m_width</w:t>
+      </w:r>
+      <w:proofErr w:type="spellEnd"/>
+      <w:r>
+        <w:rPr>
+          <w:rFonts w:ascii="Consolas" w:hAnsi="Consolas" w:cs="Consolas"/>
+          <w:color w:val="000000"/>
+          <w:sz w:val="19"/>
+          <w:szCs w:val="19"/>
+        </w:rPr>
+        <w:t>;</w:t>
+      </w:r>
     </w:p>
     <w:p>
       <w:pPr>
@@ -346,6 +365,7 @@
         <w:autoSpaceDN w:val="0"/>
         <w:adjustRightInd w:val="0"/>
         <w:spacing w:after="0" w:line="240" w:lineRule="auto"/>
+        <w:ind w:left="720"/>
         <w:rPr>
           <w:rFonts w:ascii="Consolas" w:hAnsi="Consolas" w:cs="Consolas"/>
           <w:color w:val="000000"/>
@@ -360,16 +380,6 @@
         <w:autoSpaceDN w:val="0"/>
         <w:adjustRightInd w:val="0"/>
         <w:spacing w:after="0" w:line="240" w:lineRule="auto"/>
-        <w:rPr>
-          <w:rFonts w:ascii="Consolas" w:hAnsi="Consolas" w:cs="Consolas"/>
-          <w:color w:val="000000"/>
-          <w:sz w:val="19"/>
-          <w:szCs w:val="19"/>
-        </w:rPr>
-      </w:pPr>
-    </w:p>
-    <w:p>
-      <w:pPr>
         <w:ind w:left="720"/>
         <w:rPr>
           <w:rFonts w:ascii="Consolas" w:hAnsi="Consolas" w:cs="Consolas"/>
@@ -378,6 +388,148 @@
           <w:szCs w:val="19"/>
         </w:rPr>
       </w:pPr>
+    </w:p>
+    <w:p>
+      <w:pPr>
+        <w:autoSpaceDE w:val="0"/>
+        <w:autoSpaceDN w:val="0"/>
+        <w:adjustRightInd w:val="0"/>
+        <w:spacing w:after="0" w:line="240" w:lineRule="auto"/>
+        <w:ind w:left="720"/>
+        <w:rPr>
+          <w:rFonts w:ascii="Consolas" w:hAnsi="Consolas" w:cs="Consolas"/>
+          <w:color w:val="000000"/>
+          <w:sz w:val="19"/>
+          <w:szCs w:val="19"/>
+        </w:rPr>
+      </w:pPr>
+      <w:r>
+        <w:rPr>
+          <w:rFonts w:ascii="Consolas" w:hAnsi="Consolas" w:cs="Consolas"/>
+          <w:color w:val="000000"/>
+          <w:sz w:val="19"/>
+          <w:szCs w:val="19"/>
+        </w:rPr>
+        <w:t xml:space="preserve">   // add the </w:t>
+      </w:r>
+      <w:r>
+        <w:rPr>
+          <w:rFonts w:ascii="Consolas" w:hAnsi="Consolas" w:cs="Consolas"/>
+          <w:color w:val="000000"/>
+          <w:sz w:val="19"/>
+          <w:szCs w:val="19"/>
+        </w:rPr>
+        <w:t xml:space="preserve">method </w:t>
+      </w:r>
+      <w:r>
+        <w:rPr>
+          <w:rFonts w:ascii="Consolas" w:hAnsi="Consolas" w:cs="Consolas"/>
+          <w:color w:val="000000"/>
+          <w:sz w:val="19"/>
+          <w:szCs w:val="19"/>
+        </w:rPr>
+        <w:t>declaration</w:t>
+      </w:r>
+      <w:r>
+        <w:rPr>
+          <w:rFonts w:ascii="Consolas" w:hAnsi="Consolas" w:cs="Consolas"/>
+          <w:color w:val="000000"/>
+          <w:sz w:val="19"/>
+          <w:szCs w:val="19"/>
+        </w:rPr>
+        <w:t>s</w:t>
+      </w:r>
+      <w:r>
+        <w:rPr>
+          <w:rFonts w:ascii="Consolas" w:hAnsi="Consolas" w:cs="Consolas"/>
+          <w:color w:val="000000"/>
+          <w:sz w:val="19"/>
+          <w:szCs w:val="19"/>
+        </w:rPr>
+        <w:t xml:space="preserve"> (prototype</w:t>
+      </w:r>
+      <w:r>
+        <w:rPr>
+          <w:rFonts w:ascii="Consolas" w:hAnsi="Consolas" w:cs="Consolas"/>
+          <w:color w:val="000000"/>
+          <w:sz w:val="19"/>
+          <w:szCs w:val="19"/>
+        </w:rPr>
+        <w:t>s</w:t>
+      </w:r>
+      <w:r>
+        <w:rPr>
+          <w:rFonts w:ascii="Consolas" w:hAnsi="Consolas" w:cs="Consolas"/>
+          <w:color w:val="000000"/>
+          <w:sz w:val="19"/>
+          <w:szCs w:val="19"/>
+        </w:rPr>
+        <w:t>) here:</w:t>
+      </w:r>
+    </w:p>
+    <w:p>
+      <w:pPr>
+        <w:autoSpaceDE w:val="0"/>
+        <w:autoSpaceDN w:val="0"/>
+        <w:adjustRightInd w:val="0"/>
+        <w:spacing w:after="0" w:line="240" w:lineRule="auto"/>
+        <w:rPr>
+          <w:rFonts w:ascii="Consolas" w:hAnsi="Consolas" w:cs="Consolas"/>
+          <w:color w:val="000000"/>
+          <w:sz w:val="19"/>
+          <w:szCs w:val="19"/>
+        </w:rPr>
+      </w:pPr>
+    </w:p>
+    <w:p>
+      <w:pPr>
+        <w:autoSpaceDE w:val="0"/>
+        <w:autoSpaceDN w:val="0"/>
+        <w:adjustRightInd w:val="0"/>
+        <w:spacing w:after="0" w:line="240" w:lineRule="auto"/>
+        <w:rPr>
+          <w:rFonts w:ascii="Consolas" w:hAnsi="Consolas" w:cs="Consolas"/>
+          <w:color w:val="000000"/>
+          <w:sz w:val="19"/>
+          <w:szCs w:val="19"/>
+        </w:rPr>
+      </w:pPr>
+    </w:p>
+    <w:p>
+      <w:pPr>
+        <w:autoSpaceDE w:val="0"/>
+        <w:autoSpaceDN w:val="0"/>
+        <w:adjustRightInd w:val="0"/>
+        <w:spacing w:after="0" w:line="240" w:lineRule="auto"/>
+        <w:rPr>
+          <w:rFonts w:ascii="Consolas" w:hAnsi="Consolas" w:cs="Consolas"/>
+          <w:color w:val="000000"/>
+          <w:sz w:val="19"/>
+          <w:szCs w:val="19"/>
+        </w:rPr>
+      </w:pPr>
+    </w:p>
+    <w:p>
+      <w:pPr>
+        <w:ind w:left="720"/>
+        <w:rPr>
+          <w:rFonts w:ascii="Consolas" w:hAnsi="Consolas" w:cs="Consolas"/>
+          <w:color w:val="000000"/>
+          <w:sz w:val="19"/>
+          <w:szCs w:val="19"/>
+        </w:rPr>
+      </w:pPr>
+    </w:p>
+    <w:p>
+      <w:pPr>
+        <w:ind w:left="720"/>
+        <w:rPr>
+          <w:rFonts w:ascii="Consolas" w:hAnsi="Consolas" w:cs="Consolas"/>
+          <w:color w:val="000000"/>
+          <w:sz w:val="19"/>
+          <w:szCs w:val="19"/>
+        </w:rPr>
+      </w:pPr>
       <w:r>
         <w:rPr>
           <w:rFonts w:ascii="Consolas" w:hAnsi="Consolas" w:cs="Consolas"/>
@@ -405,7 +557,43 @@
           <w:sz w:val="19"/>
           <w:szCs w:val="19"/>
         </w:rPr>
-        <w:t>Add a function called display that shows va</w:t>
+        <w:t xml:space="preserve">Add a </w:t>
+      </w:r>
+      <w:r>
+        <w:rPr>
+          <w:rFonts w:ascii="Consolas" w:hAnsi="Consolas" w:cs="Consolas"/>
+          <w:color w:val="000000"/>
+          <w:sz w:val="19"/>
+          <w:szCs w:val="19"/>
+        </w:rPr>
+        <w:t xml:space="preserve">member </w:t>
+      </w:r>
+      <w:r>
+        <w:rPr>
+          <w:rFonts w:ascii="Consolas" w:hAnsi="Consolas" w:cs="Consolas"/>
+          <w:color w:val="000000"/>
+          <w:sz w:val="19"/>
+          <w:szCs w:val="19"/>
+        </w:rPr>
+        <w:t>function</w:t>
+      </w:r>
+      <w:r>
+        <w:rPr>
+          <w:rFonts w:ascii="Consolas" w:hAnsi="Consolas" w:cs="Consolas"/>
+          <w:color w:val="000000"/>
+          <w:sz w:val="19"/>
+          <w:szCs w:val="19"/>
+        </w:rPr>
+        <w:t xml:space="preserve"> (method)</w:t>
+      </w:r>
+      <w:r>
+        <w:rPr>
+          <w:rFonts w:ascii="Consolas" w:hAnsi="Consolas" w:cs="Consolas"/>
+          <w:color w:val="000000"/>
+          <w:sz w:val="19"/>
+          <w:szCs w:val="19"/>
+        </w:rPr>
+        <w:t xml:space="preserve"> called display that shows va</w:t>
       </w:r>
       <w:r>
         <w:rPr>
@@ -423,7 +611,7 @@
           <w:sz w:val="19"/>
           <w:szCs w:val="19"/>
         </w:rPr>
-        <w:br/>
+        <w:t xml:space="preserve"> </w:t>
       </w:r>
       <w:proofErr w:type="spellStart"/>
       <w:r>
@@ -472,26 +660,25 @@
           <w:sz w:val="19"/>
           <w:szCs w:val="19"/>
         </w:rPr>
-        <w:br/>
-        <w:t xml:space="preserve">and go to new line. </w:t>
-      </w:r>
-      <w:r>
-        <w:rPr>
-          <w:rFonts w:ascii="Consolas" w:hAnsi="Consolas" w:cs="Consolas"/>
-          <w:color w:val="000000"/>
-          <w:sz w:val="19"/>
-          <w:szCs w:val="19"/>
-        </w:rPr>
-        <w:br/>
-      </w:r>
-      <w:r>
-        <w:rPr>
-          <w:rFonts w:ascii="Consolas" w:hAnsi="Consolas" w:cs="Consolas"/>
-          <w:color w:val="000000"/>
-          <w:sz w:val="19"/>
-          <w:szCs w:val="19"/>
-        </w:rPr>
-        <w:t xml:space="preserve">(if </w:t>
+        <w:t xml:space="preserve"> </w:t>
+      </w:r>
+      <w:r>
+        <w:rPr>
+          <w:rFonts w:ascii="Consolas" w:hAnsi="Consolas" w:cs="Consolas"/>
+          <w:color w:val="000000"/>
+          <w:sz w:val="19"/>
+          <w:szCs w:val="19"/>
+        </w:rPr>
+        <w:t>and go</w:t>
+      </w:r>
+      <w:r>
+        <w:rPr>
+          <w:rFonts w:ascii="Consolas" w:hAnsi="Consolas" w:cs="Consolas"/>
+          <w:color w:val="000000"/>
+          <w:sz w:val="19"/>
+          <w:szCs w:val="19"/>
+        </w:rPr>
+        <w:t xml:space="preserve">es to new line. (If </w:t>
       </w:r>
       <w:proofErr w:type="spellStart"/>
       <w:r>
@@ -511,7 +698,7 @@
           <w:sz w:val="19"/>
           <w:szCs w:val="19"/>
         </w:rPr>
-        <w:t xml:space="preserve"> has the value 10 and </w:t>
+        <w:t xml:space="preserve"> and </w:t>
       </w:r>
       <w:proofErr w:type="spellStart"/>
       <w:r>
@@ -531,8 +718,140 @@
           <w:sz w:val="19"/>
           <w:szCs w:val="19"/>
         </w:rPr>
-        <w:t xml:space="preserve"> has the value 8 the display method should print: 10 x 8 and go to new line)</w:t>
-      </w:r>
+        <w:t xml:space="preserve"> </w:t>
+      </w:r>
+      <w:proofErr w:type="gramStart"/>
+      <w:r>
+        <w:rPr>
+          <w:rFonts w:ascii="Consolas" w:hAnsi="Consolas" w:cs="Consolas"/>
+          <w:color w:val="000000"/>
+          <w:sz w:val="19"/>
+          <w:szCs w:val="19"/>
+        </w:rPr>
+        <w:t>are</w:t>
+      </w:r>
+      <w:proofErr w:type="gramEnd"/>
+      <w:r>
+        <w:rPr>
+          <w:rFonts w:ascii="Consolas" w:hAnsi="Consolas" w:cs="Consolas"/>
+          <w:color w:val="000000"/>
+          <w:sz w:val="19"/>
+          <w:szCs w:val="19"/>
+        </w:rPr>
+        <w:t xml:space="preserve"> </w:t>
+      </w:r>
+      <w:r>
+        <w:rPr>
+          <w:rFonts w:ascii="Consolas" w:hAnsi="Consolas" w:cs="Consolas"/>
+          <w:b/>
+          <w:color w:val="000000"/>
+          <w:sz w:val="19"/>
+          <w:szCs w:val="19"/>
+        </w:rPr>
+        <w:t xml:space="preserve">10 </w:t>
+      </w:r>
+      <w:r>
+        <w:rPr>
+          <w:rFonts w:ascii="Consolas" w:hAnsi="Consolas" w:cs="Consolas"/>
+          <w:color w:val="000000"/>
+          <w:sz w:val="19"/>
+          <w:szCs w:val="19"/>
+        </w:rPr>
+        <w:t xml:space="preserve">and </w:t>
+      </w:r>
+      <w:r>
+        <w:rPr>
+          <w:rFonts w:ascii="Consolas" w:hAnsi="Consolas" w:cs="Consolas"/>
+          <w:b/>
+          <w:color w:val="000000"/>
+          <w:sz w:val="19"/>
+          <w:szCs w:val="19"/>
+        </w:rPr>
+        <w:t>8</w:t>
+      </w:r>
+      <w:r>
+        <w:rPr>
+          <w:rFonts w:ascii="Consolas" w:hAnsi="Consolas" w:cs="Consolas"/>
+          <w:color w:val="000000"/>
+          <w:sz w:val="19"/>
+          <w:szCs w:val="19"/>
+        </w:rPr>
+        <w:t xml:space="preserve">, it prints </w:t>
+      </w:r>
+      <w:r>
+        <w:rPr>
+          <w:rFonts w:ascii="Consolas" w:hAnsi="Consolas" w:cs="Consolas"/>
+          <w:b/>
+          <w:color w:val="000000"/>
+          <w:sz w:val="19"/>
+          <w:szCs w:val="19"/>
+        </w:rPr>
+        <w:t>10 x 8</w:t>
+      </w:r>
+      <w:r>
+        <w:rPr>
+          <w:rFonts w:ascii="Consolas" w:hAnsi="Consolas" w:cs="Consolas"/>
+          <w:color w:val="000000"/>
+          <w:sz w:val="19"/>
+          <w:szCs w:val="19"/>
+        </w:rPr>
+        <w:t xml:space="preserve"> and goes to newline)</w:t>
+      </w:r>
+    </w:p>
+    <w:p>
+      <w:pPr>
+        <w:pStyle w:val="ListParagraph"/>
+        <w:rPr>
+          <w:rFonts w:ascii="Consolas" w:hAnsi="Consolas" w:cs="Consolas"/>
+          <w:color w:val="000000"/>
+          <w:sz w:val="19"/>
+          <w:szCs w:val="19"/>
+        </w:rPr>
+      </w:pPr>
+    </w:p>
+    <w:p>
+      <w:pPr>
+        <w:pStyle w:val="ListParagraph"/>
+        <w:rPr>
+          <w:rFonts w:ascii="Consolas" w:hAnsi="Consolas" w:cs="Consolas"/>
+          <w:color w:val="000000"/>
+          <w:sz w:val="19"/>
+          <w:szCs w:val="19"/>
+        </w:rPr>
+      </w:pPr>
+    </w:p>
+    <w:p>
+      <w:pPr>
+        <w:pStyle w:val="ListParagraph"/>
+        <w:rPr>
+          <w:rFonts w:ascii="Consolas" w:hAnsi="Consolas" w:cs="Consolas"/>
+          <w:color w:val="000000"/>
+          <w:sz w:val="19"/>
+          <w:szCs w:val="19"/>
+        </w:rPr>
+      </w:pPr>
+    </w:p>
+    <w:p>
+      <w:pPr>
+        <w:pStyle w:val="ListParagraph"/>
+        <w:rPr>
+          <w:rFonts w:ascii="Consolas" w:hAnsi="Consolas" w:cs="Consolas"/>
+          <w:color w:val="000000"/>
+          <w:sz w:val="19"/>
+          <w:szCs w:val="19"/>
+        </w:rPr>
+      </w:pPr>
+    </w:p>
+    <w:p>
+      <w:pPr>
+        <w:pStyle w:val="ListParagraph"/>
+        <w:rPr>
+          <w:rFonts w:ascii="Consolas" w:hAnsi="Consolas" w:cs="Consolas"/>
+          <w:color w:val="000000"/>
+          <w:sz w:val="19"/>
+          <w:szCs w:val="19"/>
+        </w:rPr>
+      </w:pPr>
     </w:p>
     <w:p>
       <w:pPr>
@@ -561,6 +880,105 @@
     <w:p>
       <w:pPr>
         <w:pStyle w:val="ListParagraph"/>
+        <w:rPr>
+          <w:rFonts w:ascii="Consolas" w:hAnsi="Consolas" w:cs="Consolas"/>
+          <w:color w:val="000000"/>
+          <w:sz w:val="19"/>
+          <w:szCs w:val="19"/>
+        </w:rPr>
+      </w:pPr>
+    </w:p>
+    <w:p>
+      <w:pPr>
+        <w:pStyle w:val="ListParagraph"/>
+        <w:rPr>
+          <w:rFonts w:ascii="Consolas" w:hAnsi="Consolas" w:cs="Consolas"/>
+          <w:color w:val="000000"/>
+          <w:sz w:val="19"/>
+          <w:szCs w:val="19"/>
+        </w:rPr>
+      </w:pPr>
+    </w:p>
+    <w:p>
+      <w:pPr>
+        <w:pStyle w:val="ListParagraph"/>
+        <w:rPr>
+          <w:rFonts w:ascii="Consolas" w:hAnsi="Consolas" w:cs="Consolas"/>
+          <w:color w:val="000000"/>
+          <w:sz w:val="19"/>
+          <w:szCs w:val="19"/>
+        </w:rPr>
+      </w:pPr>
+    </w:p>
+    <w:p>
+      <w:pPr>
+        <w:pStyle w:val="ListParagraph"/>
+        <w:rPr>
+          <w:rFonts w:ascii="Consolas" w:hAnsi="Consolas" w:cs="Consolas"/>
+          <w:color w:val="000000"/>
+          <w:sz w:val="19"/>
+          <w:szCs w:val="19"/>
+        </w:rPr>
+      </w:pPr>
+    </w:p>
+    <w:p>
+      <w:pPr>
+        <w:pStyle w:val="ListParagraph"/>
+        <w:rPr>
+          <w:rFonts w:ascii="Consolas" w:hAnsi="Consolas" w:cs="Consolas"/>
+          <w:color w:val="000000"/>
+          <w:sz w:val="19"/>
+          <w:szCs w:val="19"/>
+        </w:rPr>
+      </w:pPr>
+    </w:p>
+    <w:p>
+      <w:pPr>
+        <w:pStyle w:val="ListParagraph"/>
+        <w:rPr>
+          <w:rFonts w:ascii="Consolas" w:hAnsi="Consolas" w:cs="Consolas"/>
+          <w:color w:val="000000"/>
+          <w:sz w:val="19"/>
+          <w:szCs w:val="19"/>
+        </w:rPr>
+      </w:pPr>
+    </w:p>
+    <w:p>
+      <w:pPr>
+        <w:pStyle w:val="ListParagraph"/>
+        <w:rPr>
+          <w:rFonts w:ascii="Consolas" w:hAnsi="Consolas" w:cs="Consolas"/>
+          <w:color w:val="000000"/>
+          <w:sz w:val="19"/>
+          <w:szCs w:val="19"/>
+        </w:rPr>
+      </w:pPr>
+    </w:p>
+    <w:p>
+      <w:pPr>
+        <w:pStyle w:val="ListParagraph"/>
+        <w:rPr>
+          <w:rFonts w:ascii="Consolas" w:hAnsi="Consolas" w:cs="Consolas"/>
+          <w:color w:val="000000"/>
+          <w:sz w:val="19"/>
+          <w:szCs w:val="19"/>
+        </w:rPr>
+      </w:pPr>
+    </w:p>
+    <w:p>
+      <w:pPr>
+        <w:pStyle w:val="ListParagraph"/>
+        <w:rPr>
+          <w:rFonts w:ascii="Consolas" w:hAnsi="Consolas" w:cs="Consolas"/>
+          <w:color w:val="000000"/>
+          <w:sz w:val="19"/>
+          <w:szCs w:val="19"/>
+        </w:rPr>
+      </w:pPr>
+    </w:p>
+    <w:p>
+      <w:pPr>
+        <w:pStyle w:val="ListParagraph"/>
         <w:numPr>
           <w:ilvl w:val="0"/>
           <w:numId w:val="2"/>
@@ -579,25 +997,34 @@
           <w:sz w:val="19"/>
           <w:szCs w:val="19"/>
         </w:rPr>
-        <w:t>Rewrite</w:t>
-      </w:r>
-      <w:r>
-        <w:rPr>
-          <w:rFonts w:ascii="Consolas" w:hAnsi="Consolas" w:cs="Consolas"/>
-          <w:color w:val="000000"/>
-          <w:sz w:val="19"/>
-          <w:szCs w:val="19"/>
-        </w:rPr>
-        <w:t xml:space="preserve"> (declare)</w:t>
-      </w:r>
-      <w:r>
-        <w:rPr>
-          <w:rFonts w:ascii="Consolas" w:hAnsi="Consolas" w:cs="Consolas"/>
-          <w:color w:val="000000"/>
-          <w:sz w:val="19"/>
-          <w:szCs w:val="19"/>
-        </w:rPr>
-        <w:t xml:space="preserve"> the Box structure and make sure the two integers </w:t>
+        <w:t xml:space="preserve">Modify </w:t>
+      </w:r>
+      <w:r>
+        <w:rPr>
+          <w:rFonts w:ascii="Consolas" w:hAnsi="Consolas" w:cs="Consolas"/>
+          <w:color w:val="000000"/>
+          <w:sz w:val="19"/>
+          <w:szCs w:val="19"/>
+        </w:rPr>
+        <w:t xml:space="preserve">the Box structure </w:t>
+      </w:r>
+      <w:r>
+        <w:rPr>
+          <w:rFonts w:ascii="Consolas" w:hAnsi="Consolas" w:cs="Consolas"/>
+          <w:color w:val="000000"/>
+          <w:sz w:val="19"/>
+          <w:szCs w:val="19"/>
+        </w:rPr>
+        <w:t xml:space="preserve">in question 1 (add the modifications to the structure printed above) </w:t>
+      </w:r>
+      <w:r>
+        <w:rPr>
+          <w:rFonts w:ascii="Consolas" w:hAnsi="Consolas" w:cs="Consolas"/>
+          <w:color w:val="000000"/>
+          <w:sz w:val="19"/>
+          <w:szCs w:val="19"/>
+        </w:rPr>
+        <w:t xml:space="preserve">and make sure the two integers </w:t>
       </w:r>
       <w:r>
         <w:rPr>
@@ -648,8 +1075,81 @@
           <w:sz w:val="19"/>
           <w:szCs w:val="19"/>
         </w:rPr>
-        <w:t>What is the difference between a class and a structure in C++.</w:t>
-      </w:r>
+        <w:t>Assuming there is an integer called “</w:t>
+      </w:r>
+      <w:proofErr w:type="spellStart"/>
+      <w:r>
+        <w:rPr>
+          <w:rFonts w:ascii="Consolas" w:hAnsi="Consolas" w:cs="Consolas"/>
+          <w:color w:val="000000"/>
+          <w:sz w:val="19"/>
+          <w:szCs w:val="19"/>
+        </w:rPr>
+        <w:t>num</w:t>
+      </w:r>
+      <w:proofErr w:type="spellEnd"/>
+      <w:r>
+        <w:rPr>
+          <w:rFonts w:ascii="Consolas" w:hAnsi="Consolas" w:cs="Consolas"/>
+          <w:color w:val="000000"/>
+          <w:sz w:val="19"/>
+          <w:szCs w:val="19"/>
+        </w:rPr>
+        <w:t>” with 127 in it; print it in 10 spaces and fill the left with “@”.  (</w:t>
+      </w:r>
+      <w:proofErr w:type="spellStart"/>
+      <w:r>
+        <w:rPr>
+          <w:rFonts w:ascii="Consolas" w:hAnsi="Consolas" w:cs="Consolas"/>
+          <w:color w:val="000000"/>
+          <w:sz w:val="19"/>
+          <w:szCs w:val="19"/>
+        </w:rPr>
+        <w:t>i.e</w:t>
+      </w:r>
+      <w:proofErr w:type="spellEnd"/>
+      <w:r>
+        <w:rPr>
+          <w:rFonts w:ascii="Consolas" w:hAnsi="Consolas" w:cs="Consolas"/>
+          <w:color w:val="000000"/>
+          <w:sz w:val="19"/>
+          <w:szCs w:val="19"/>
+        </w:rPr>
+        <w:t xml:space="preserve"> “@@@@@@@127”)</w:t>
+      </w:r>
+    </w:p>
+    <w:p>
+      <w:pPr>
+        <w:pStyle w:val="ListParagraph"/>
+        <w:rPr>
+          <w:rFonts w:ascii="Consolas" w:hAnsi="Consolas" w:cs="Consolas"/>
+          <w:color w:val="000000"/>
+          <w:sz w:val="19"/>
+          <w:szCs w:val="19"/>
+        </w:rPr>
+      </w:pPr>
+    </w:p>
+    <w:p>
+      <w:pPr>
+        <w:pStyle w:val="ListParagraph"/>
+        <w:rPr>
+          <w:rFonts w:ascii="Consolas" w:hAnsi="Consolas" w:cs="Consolas"/>
+          <w:color w:val="000000"/>
+          <w:sz w:val="19"/>
+          <w:szCs w:val="19"/>
+        </w:rPr>
+      </w:pPr>
+    </w:p>
+    <w:p>
+      <w:pPr>
+        <w:pStyle w:val="ListParagraph"/>
+        <w:rPr>
+          <w:rFonts w:ascii="Consolas" w:hAnsi="Consolas" w:cs="Consolas"/>
+          <w:color w:val="000000"/>
+          <w:sz w:val="19"/>
+          <w:szCs w:val="19"/>
+        </w:rPr>
+      </w:pPr>
     </w:p>
     <w:p>
       <w:pPr>
@@ -672,28 +1172,61 @@
           <w:sz w:val="19"/>
           <w:szCs w:val="19"/>
         </w:rPr>
-        <w:t xml:space="preserve">What do ignore functions do in </w:t>
-      </w:r>
-      <w:proofErr w:type="spellStart"/>
-      <w:r>
-        <w:rPr>
-          <w:rFonts w:ascii="Consolas" w:hAnsi="Consolas" w:cs="Consolas"/>
-          <w:color w:val="000000"/>
-          <w:sz w:val="19"/>
-          <w:szCs w:val="19"/>
-        </w:rPr>
-        <w:t>cin</w:t>
-      </w:r>
-      <w:proofErr w:type="spellEnd"/>
-      <w:r>
-        <w:rPr>
-          <w:rFonts w:ascii="Consolas" w:hAnsi="Consolas" w:cs="Consolas"/>
-          <w:color w:val="000000"/>
-          <w:sz w:val="19"/>
-          <w:szCs w:val="19"/>
-        </w:rPr>
-        <w:t>?</w:t>
-      </w:r>
+        <w:t xml:space="preserve">Add a default constructor to the Box structure (class) </w:t>
+      </w:r>
+      <w:r>
+        <w:rPr>
+          <w:rFonts w:ascii="Consolas" w:hAnsi="Consolas" w:cs="Consolas"/>
+          <w:color w:val="000000"/>
+          <w:sz w:val="19"/>
+          <w:szCs w:val="19"/>
+        </w:rPr>
+        <w:t>to set the height and width to zero;</w:t>
+      </w:r>
+    </w:p>
+    <w:p>
+      <w:pPr>
+        <w:pStyle w:val="ListParagraph"/>
+        <w:rPr>
+          <w:rFonts w:ascii="Consolas" w:hAnsi="Consolas" w:cs="Consolas"/>
+          <w:color w:val="000000"/>
+          <w:sz w:val="19"/>
+          <w:szCs w:val="19"/>
+        </w:rPr>
+      </w:pPr>
+    </w:p>
+    <w:p>
+      <w:pPr>
+        <w:pStyle w:val="ListParagraph"/>
+        <w:rPr>
+          <w:rFonts w:ascii="Consolas" w:hAnsi="Consolas" w:cs="Consolas"/>
+          <w:color w:val="000000"/>
+          <w:sz w:val="19"/>
+          <w:szCs w:val="19"/>
+        </w:rPr>
+      </w:pPr>
+    </w:p>
+    <w:p>
+      <w:pPr>
+        <w:pStyle w:val="ListParagraph"/>
+        <w:rPr>
+          <w:rFonts w:ascii="Consolas" w:hAnsi="Consolas" w:cs="Consolas"/>
+          <w:color w:val="000000"/>
+          <w:sz w:val="19"/>
+          <w:szCs w:val="19"/>
+        </w:rPr>
+      </w:pPr>
+    </w:p>
+    <w:p>
+      <w:pPr>
+        <w:pStyle w:val="ListParagraph"/>
+        <w:rPr>
+          <w:rFonts w:ascii="Consolas" w:hAnsi="Consolas" w:cs="Consolas"/>
+          <w:color w:val="000000"/>
+          <w:sz w:val="19"/>
+          <w:szCs w:val="19"/>
+        </w:rPr>
+      </w:pPr>
     </w:p>
     <w:p>
       <w:pPr>
@@ -716,7 +1249,7 @@
           <w:sz w:val="19"/>
           <w:szCs w:val="19"/>
         </w:rPr>
-        <w:t>Assuming there is an integer called “</w:t>
+        <w:t xml:space="preserve">Add a constructor that accepts two integer arguments called “h” and “w” and sets the </w:t>
       </w:r>
       <w:proofErr w:type="spellStart"/>
       <w:r>
@@ -726,7 +1259,7 @@
           <w:sz w:val="19"/>
           <w:szCs w:val="19"/>
         </w:rPr>
-        <w:t>num</w:t>
+        <w:t>m_height</w:t>
       </w:r>
       <w:proofErr w:type="spellEnd"/>
       <w:r>
@@ -736,7 +1269,7 @@
           <w:sz w:val="19"/>
           <w:szCs w:val="19"/>
         </w:rPr>
-        <w:t>” with 127 in it; print it in 10 spaces and fill the left with “@”.  (</w:t>
+        <w:t xml:space="preserve"> and </w:t>
       </w:r>
       <w:proofErr w:type="spellStart"/>
       <w:r>
@@ -746,7 +1279,7 @@
           <w:sz w:val="19"/>
           <w:szCs w:val="19"/>
         </w:rPr>
-        <w:t>i.e</w:t>
+        <w:t>m_width</w:t>
       </w:r>
       <w:proofErr w:type="spellEnd"/>
       <w:r>
@@ -756,305 +1289,7 @@
           <w:sz w:val="19"/>
           <w:szCs w:val="19"/>
         </w:rPr>
-        <w:t xml:space="preserve"> “@@@@@@@127”)</w:t>
-      </w:r>
-    </w:p>
-    <w:p>
-      <w:pPr>
-        <w:pStyle w:val="ListParagraph"/>
-        <w:numPr>
-          <w:ilvl w:val="0"/>
-          <w:numId w:val="2"/>
-        </w:numPr>
-        <w:rPr>
-          <w:rFonts w:ascii="Consolas" w:hAnsi="Consolas" w:cs="Consolas"/>
-          <w:color w:val="000000"/>
-          <w:sz w:val="19"/>
-          <w:szCs w:val="19"/>
-        </w:rPr>
-      </w:pPr>
-      <w:r>
-        <w:rPr>
-          <w:rFonts w:ascii="Consolas" w:hAnsi="Consolas" w:cs="Consolas"/>
-          <w:color w:val="000000"/>
-          <w:sz w:val="19"/>
-          <w:szCs w:val="19"/>
-        </w:rPr>
-        <w:t>Assuming there is a double variable called “price” with the value 123.4567; print it with only 2 digits after the decimal point. (</w:t>
-      </w:r>
-      <w:proofErr w:type="spellStart"/>
-      <w:r>
-        <w:rPr>
-          <w:rFonts w:ascii="Consolas" w:hAnsi="Consolas" w:cs="Consolas"/>
-          <w:color w:val="000000"/>
-          <w:sz w:val="19"/>
-          <w:szCs w:val="19"/>
-        </w:rPr>
-        <w:t>i.e</w:t>
-      </w:r>
-      <w:proofErr w:type="spellEnd"/>
-      <w:r>
-        <w:rPr>
-          <w:rFonts w:ascii="Consolas" w:hAnsi="Consolas" w:cs="Consolas"/>
-          <w:color w:val="000000"/>
-          <w:sz w:val="19"/>
-          <w:szCs w:val="19"/>
-        </w:rPr>
-        <w:t xml:space="preserve"> “123.46</w:t>
-      </w:r>
-      <w:proofErr w:type="gramStart"/>
-      <w:r>
-        <w:rPr>
-          <w:rFonts w:ascii="Consolas" w:hAnsi="Consolas" w:cs="Consolas"/>
-          <w:color w:val="000000"/>
-          <w:sz w:val="19"/>
-          <w:szCs w:val="19"/>
-        </w:rPr>
-        <w:t>” )</w:t>
-      </w:r>
-      <w:proofErr w:type="gramEnd"/>
-    </w:p>
-    <w:p>
-      <w:pPr>
-        <w:pStyle w:val="ListParagraph"/>
-        <w:numPr>
-          <w:ilvl w:val="0"/>
-          <w:numId w:val="2"/>
-        </w:numPr>
-        <w:rPr>
-          <w:rFonts w:ascii="Consolas" w:hAnsi="Consolas" w:cs="Consolas"/>
-          <w:color w:val="000000"/>
-          <w:sz w:val="19"/>
-          <w:szCs w:val="19"/>
-        </w:rPr>
-      </w:pPr>
-      <w:r>
-        <w:rPr>
-          <w:rFonts w:ascii="Consolas" w:hAnsi="Consolas" w:cs="Consolas"/>
-          <w:color w:val="000000"/>
-          <w:sz w:val="19"/>
-          <w:szCs w:val="19"/>
-        </w:rPr>
-        <w:t>What is “this” in C++?</w:t>
-      </w:r>
-    </w:p>
-    <w:p>
-      <w:pPr>
-        <w:pStyle w:val="ListParagraph"/>
-        <w:numPr>
-          <w:ilvl w:val="0"/>
-          <w:numId w:val="2"/>
-        </w:numPr>
-        <w:rPr>
-          <w:rFonts w:ascii="Consolas" w:hAnsi="Consolas" w:cs="Consolas"/>
-          <w:color w:val="000000"/>
-          <w:sz w:val="19"/>
-          <w:szCs w:val="19"/>
-        </w:rPr>
-      </w:pPr>
-      <w:r>
-        <w:rPr>
-          <w:rFonts w:ascii="Consolas" w:hAnsi="Consolas" w:cs="Consolas"/>
-          <w:color w:val="000000"/>
-          <w:sz w:val="19"/>
-          <w:szCs w:val="19"/>
-        </w:rPr>
-        <w:t xml:space="preserve">Add a default constructor to the Box structure (class) </w:t>
-      </w:r>
-      <w:r>
-        <w:rPr>
-          <w:rFonts w:ascii="Consolas" w:hAnsi="Consolas" w:cs="Consolas"/>
-          <w:color w:val="000000"/>
-          <w:sz w:val="19"/>
-          <w:szCs w:val="19"/>
-        </w:rPr>
-        <w:t>to set the height and width to zero;</w:t>
-      </w:r>
-    </w:p>
-    <w:p>
-      <w:pPr>
-        <w:pStyle w:val="ListParagraph"/>
-        <w:numPr>
-          <w:ilvl w:val="0"/>
-          <w:numId w:val="2"/>
-        </w:numPr>
-        <w:rPr>
-          <w:rFonts w:ascii="Consolas" w:hAnsi="Consolas" w:cs="Consolas"/>
-          <w:color w:val="000000"/>
-          <w:sz w:val="19"/>
-          <w:szCs w:val="19"/>
-        </w:rPr>
-      </w:pPr>
-      <w:r>
-        <w:rPr>
-          <w:rFonts w:ascii="Consolas" w:hAnsi="Consolas" w:cs="Consolas"/>
-          <w:color w:val="000000"/>
-          <w:sz w:val="19"/>
-          <w:szCs w:val="19"/>
-        </w:rPr>
-        <w:t xml:space="preserve">Add a constructor that accepts one integer argument called “side” as an argument and sets the height and width to that value. </w:t>
-      </w:r>
-    </w:p>
-    <w:p>
-      <w:pPr>
-        <w:pStyle w:val="ListParagraph"/>
-        <w:numPr>
-          <w:ilvl w:val="0"/>
-          <w:numId w:val="2"/>
-        </w:numPr>
-        <w:rPr>
-          <w:rFonts w:ascii="Consolas" w:hAnsi="Consolas" w:cs="Consolas"/>
-          <w:color w:val="000000"/>
-          <w:sz w:val="19"/>
-          <w:szCs w:val="19"/>
-        </w:rPr>
-      </w:pPr>
-      <w:r>
-        <w:rPr>
-          <w:rFonts w:ascii="Consolas" w:hAnsi="Consolas" w:cs="Consolas"/>
-          <w:color w:val="000000"/>
-          <w:sz w:val="19"/>
-          <w:szCs w:val="19"/>
-        </w:rPr>
-        <w:t xml:space="preserve">Add a constructor that accepts two integer arguments called “h” and “w” and sets the </w:t>
-      </w:r>
-      <w:proofErr w:type="spellStart"/>
-      <w:r>
-        <w:rPr>
-          <w:rFonts w:ascii="Consolas" w:hAnsi="Consolas" w:cs="Consolas"/>
-          <w:color w:val="000000"/>
-          <w:sz w:val="19"/>
-          <w:szCs w:val="19"/>
-        </w:rPr>
-        <w:t>m_height</w:t>
-      </w:r>
-      <w:proofErr w:type="spellEnd"/>
-      <w:r>
-        <w:rPr>
-          <w:rFonts w:ascii="Consolas" w:hAnsi="Consolas" w:cs="Consolas"/>
-          <w:color w:val="000000"/>
-          <w:sz w:val="19"/>
-          <w:szCs w:val="19"/>
-        </w:rPr>
-        <w:t xml:space="preserve"> and </w:t>
-      </w:r>
-      <w:proofErr w:type="spellStart"/>
-      <w:r>
-        <w:rPr>
-          <w:rFonts w:ascii="Consolas" w:hAnsi="Consolas" w:cs="Consolas"/>
-          <w:color w:val="000000"/>
-          <w:sz w:val="19"/>
-          <w:szCs w:val="19"/>
-        </w:rPr>
-        <w:t>m_width</w:t>
-      </w:r>
-      <w:proofErr w:type="spellEnd"/>
-      <w:r>
-        <w:rPr>
-          <w:rFonts w:ascii="Consolas" w:hAnsi="Consolas" w:cs="Consolas"/>
-          <w:color w:val="000000"/>
-          <w:sz w:val="19"/>
-          <w:szCs w:val="19"/>
-        </w:rPr>
         <w:t xml:space="preserve"> to the corresponding values. </w:t>
-      </w:r>
-    </w:p>
-    <w:p>
-      <w:pPr>
-        <w:pStyle w:val="ListParagraph"/>
-        <w:numPr>
-          <w:ilvl w:val="0"/>
-          <w:numId w:val="2"/>
-        </w:numPr>
-        <w:rPr>
-          <w:rFonts w:ascii="Consolas" w:hAnsi="Consolas" w:cs="Consolas"/>
-          <w:color w:val="000000"/>
-          <w:sz w:val="19"/>
-          <w:szCs w:val="19"/>
-        </w:rPr>
-      </w:pPr>
-      <w:r>
-        <w:rPr>
-          <w:rFonts w:ascii="Consolas" w:hAnsi="Consolas" w:cs="Consolas"/>
-          <w:color w:val="000000"/>
-          <w:sz w:val="19"/>
-          <w:szCs w:val="19"/>
-        </w:rPr>
-        <w:t xml:space="preserve">What is a destructor. </w:t>
-      </w:r>
-    </w:p>
-    <w:p>
-      <w:pPr>
-        <w:pStyle w:val="ListParagraph"/>
-        <w:numPr>
-          <w:ilvl w:val="0"/>
-          <w:numId w:val="2"/>
-        </w:numPr>
-        <w:rPr>
-          <w:rFonts w:ascii="Consolas" w:hAnsi="Consolas" w:cs="Consolas"/>
-          <w:color w:val="000000"/>
-          <w:sz w:val="19"/>
-          <w:szCs w:val="19"/>
-        </w:rPr>
-      </w:pPr>
-      <w:r>
-        <w:rPr>
-          <w:rFonts w:ascii="Consolas" w:hAnsi="Consolas" w:cs="Consolas"/>
-          <w:color w:val="000000"/>
-          <w:sz w:val="19"/>
-          <w:szCs w:val="19"/>
-        </w:rPr>
-        <w:t>If the Box only had the one and two argument constructors and no default constructor could we have an array of Boxes created as follows?</w:t>
-      </w:r>
-      <w:r>
-        <w:rPr>
-          <w:rFonts w:ascii="Consolas" w:hAnsi="Consolas" w:cs="Consolas"/>
-          <w:color w:val="000000"/>
-          <w:sz w:val="19"/>
-          <w:szCs w:val="19"/>
-        </w:rPr>
-        <w:br/>
-        <w:t xml:space="preserve">Box </w:t>
-      </w:r>
-      <w:proofErr w:type="gramStart"/>
-      <w:r>
-        <w:rPr>
-          <w:rFonts w:ascii="Consolas" w:hAnsi="Consolas" w:cs="Consolas"/>
-          <w:color w:val="000000"/>
-          <w:sz w:val="19"/>
-          <w:szCs w:val="19"/>
-        </w:rPr>
-        <w:t>B[</w:t>
-      </w:r>
-      <w:proofErr w:type="gramEnd"/>
-      <w:r>
-        <w:rPr>
-          <w:rFonts w:ascii="Consolas" w:hAnsi="Consolas" w:cs="Consolas"/>
-          <w:color w:val="000000"/>
-          <w:sz w:val="19"/>
-          <w:szCs w:val="19"/>
-        </w:rPr>
-        <w:t xml:space="preserve">10];  </w:t>
-      </w:r>
-    </w:p>
-    <w:p>
-      <w:pPr>
-        <w:pStyle w:val="ListParagraph"/>
-        <w:rPr>
-          <w:rFonts w:ascii="Consolas" w:hAnsi="Consolas" w:cs="Consolas"/>
-          <w:color w:val="000000"/>
-          <w:sz w:val="19"/>
-          <w:szCs w:val="19"/>
-        </w:rPr>
-      </w:pPr>
-      <w:r>
-        <w:rPr>
-          <w:rFonts w:ascii="Consolas" w:hAnsi="Consolas" w:cs="Consolas"/>
-          <w:color w:val="000000"/>
-          <w:sz w:val="19"/>
-          <w:szCs w:val="19"/>
-        </w:rPr>
-        <w:t>Why?</w:t>
       </w:r>
     </w:p>
     <w:p>

</xml_diff>